<commit_message>
all pdf creation completed
</commit_message>
<xml_diff>
--- a/Images/LabRequest.docx
+++ b/Images/LabRequest.docx
@@ -25,10 +25,6 @@
       </w:r>
       <w:r>
         <w:tab/>
-      </w:r>
-      <w:r>
-        <w:tab/>
-        <w:t xml:space="preserve">         </w:t>
       </w:r>
       <w:r>
         <w:t xml:space="preserve">Age: </w:t>
@@ -120,161 +116,110 @@
     <w:p>
       <w:pPr>
         <w:spacing w:after="0"/>
-      </w:pPr>
-    </w:p>
-    <w:p>
-      <w:pPr>
-        <w:spacing w:after="0"/>
-        <w:ind w:left="720"/>
+        <w:jc w:val="center"/>
+        <w:rPr>
+          <w:b/>
+          <w:caps/>
+          <w:sz w:val="28"/>
+          <w:szCs w:val="28"/>
+        </w:rPr>
+      </w:pPr>
+    </w:p>
+    <w:p>
+      <w:pPr>
+        <w:spacing w:after="0"/>
+        <w:ind w:firstLine="720"/>
       </w:pPr>
       <w:r>
         <w:t>{{lab_request1}}</w:t>
       </w:r>
-    </w:p>
-    <w:p>
-      <w:pPr>
-        <w:spacing w:after="0"/>
-        <w:ind w:left="720"/>
-      </w:pPr>
-      <w:r>
-        <w:t>{{lab_request</w:t>
-      </w:r>
-      <w:r>
-        <w:t>2</w:t>
-      </w:r>
-      <w:r>
-        <w:t>}}</w:t>
-      </w:r>
-    </w:p>
-    <w:p>
-      <w:pPr>
-        <w:spacing w:after="0"/>
-        <w:ind w:left="720"/>
-      </w:pPr>
-      <w:r>
-        <w:t>{{lab_request</w:t>
-      </w:r>
-      <w:r>
-        <w:t>3</w:t>
-      </w:r>
-      <w:r>
-        <w:t>}}</w:t>
-      </w:r>
-    </w:p>
-    <w:p>
-      <w:pPr>
-        <w:spacing w:after="0"/>
-        <w:ind w:left="720"/>
-      </w:pPr>
-      <w:r>
-        <w:t>{{lab_request</w:t>
-      </w:r>
-      <w:r>
-        <w:t>4</w:t>
-      </w:r>
-      <w:r>
-        <w:t>}}</w:t>
-      </w:r>
-    </w:p>
-    <w:p>
-      <w:pPr>
-        <w:spacing w:after="0"/>
-        <w:ind w:left="720"/>
-      </w:pPr>
-      <w:r>
-        <w:t>{{lab_request</w:t>
-      </w:r>
-      <w:r>
-        <w:t>5</w:t>
-      </w:r>
-      <w:r>
-        <w:t>}}</w:t>
-      </w:r>
-    </w:p>
-    <w:p>
-      <w:pPr>
-        <w:spacing w:after="0"/>
-        <w:ind w:left="720"/>
-      </w:pPr>
-      <w:r>
-        <w:t>{{lab_request</w:t>
-      </w:r>
-      <w:r>
-        <w:t>6</w:t>
-      </w:r>
-      <w:r>
-        <w:t>}}</w:t>
-      </w:r>
-    </w:p>
-    <w:p>
-      <w:pPr>
-        <w:spacing w:after="0"/>
-        <w:ind w:left="720"/>
-      </w:pPr>
-      <w:r>
-        <w:t>{{lab_request</w:t>
-      </w:r>
-      <w:r>
-        <w:t>7</w:t>
-      </w:r>
-      <w:r>
-        <w:t>}}</w:t>
-      </w:r>
-    </w:p>
-    <w:p>
-      <w:pPr>
-        <w:spacing w:after="0"/>
-        <w:ind w:left="720"/>
-      </w:pPr>
-      <w:r>
-        <w:t>{{lab_request</w:t>
-      </w:r>
-      <w:r>
-        <w:t>8</w:t>
-      </w:r>
-      <w:r>
-        <w:t>}}</w:t>
-      </w:r>
-    </w:p>
-    <w:p>
-      <w:pPr>
-        <w:spacing w:after="0"/>
-        <w:ind w:left="720"/>
-      </w:pPr>
-      <w:r>
-        <w:t>{{lab_request</w:t>
-      </w:r>
-      <w:r>
-        <w:t>9</w:t>
-      </w:r>
-      <w:r>
-        <w:t>}}</w:t>
-      </w:r>
-    </w:p>
-    <w:p>
-      <w:pPr>
-        <w:spacing w:after="0"/>
-        <w:ind w:left="720"/>
-      </w:pPr>
-      <w:r>
-        <w:t>{{lab_request1</w:t>
-      </w:r>
-      <w:r>
-        <w:t>0</w:t>
-      </w:r>
-      <w:r>
-        <w:t>}}</w:t>
-      </w:r>
-    </w:p>
-    <w:p>
-      <w:pPr>
-        <w:spacing w:after="0"/>
-      </w:pPr>
-    </w:p>
-    <w:p>
-      <w:pPr>
-        <w:spacing w:after="0"/>
-      </w:pPr>
+      <w:r>
+        <w:tab/>
+      </w:r>
+      <w:r>
+        <w:tab/>
+      </w:r>
+    </w:p>
+    <w:p>
+      <w:pPr>
+        <w:spacing w:after="0"/>
+        <w:ind w:firstLine="720"/>
+      </w:pPr>
+      <w:r>
+        <w:t>{{lab_request2}}</w:t>
+      </w:r>
+    </w:p>
+    <w:p>
+      <w:pPr>
+        <w:spacing w:after="0"/>
+        <w:ind w:firstLine="720"/>
+      </w:pPr>
+      <w:r>
+        <w:t>{{lab_request3}}</w:t>
+      </w:r>
+    </w:p>
+    <w:p>
+      <w:pPr>
+        <w:spacing w:after="0"/>
+        <w:ind w:firstLine="720"/>
+      </w:pPr>
+      <w:r>
+        <w:t>{{lab_request4}}</w:t>
+      </w:r>
+    </w:p>
+    <w:p>
+      <w:pPr>
+        <w:spacing w:after="0"/>
+        <w:ind w:firstLine="720"/>
+      </w:pPr>
+      <w:r>
+        <w:t>{{lab_request5}}</w:t>
+      </w:r>
+    </w:p>
+    <w:p>
+      <w:pPr>
+        <w:spacing w:after="0"/>
+        <w:ind w:firstLine="720"/>
+      </w:pPr>
+      <w:r>
+        <w:t>{{lab_request6}}</w:t>
+      </w:r>
+    </w:p>
+    <w:p>
+      <w:pPr>
+        <w:spacing w:after="0"/>
+        <w:ind w:firstLine="720"/>
+      </w:pPr>
+      <w:r>
+        <w:t>{{lab_request7}}</w:t>
+      </w:r>
+    </w:p>
+    <w:p>
+      <w:pPr>
+        <w:spacing w:after="0"/>
+        <w:ind w:firstLine="720"/>
+      </w:pPr>
+      <w:r>
+        <w:t>{{lab_request8}}</w:t>
+      </w:r>
+    </w:p>
+    <w:p>
+      <w:pPr>
+        <w:spacing w:after="0"/>
+        <w:ind w:firstLine="720"/>
+      </w:pPr>
+      <w:r>
+        <w:t>{{lab_request9}}</w:t>
+      </w:r>
+    </w:p>
+    <w:p>
+      <w:pPr>
+        <w:spacing w:after="0"/>
+        <w:ind w:firstLine="720"/>
+      </w:pPr>
+      <w:r>
+        <w:t>{{lab_request10}}</w:t>
+      </w:r>
     </w:p>
     <w:p>
       <w:pPr>
@@ -325,6 +270,9 @@
       <w:r>
         <w:t>______________________________________________________________</w:t>
       </w:r>
+      <w:r>
+        <w:t>____________________________________________________________________________________________________________________________</w:t>
+      </w:r>
     </w:p>
     <w:p>
       <w:pPr>
@@ -387,7 +335,7 @@
     </w:p>
     <w:p/>
     <w:sectPr>
-      <w:headerReference w:type="default" r:id="rId6"/>
+      <w:headerReference w:type="default" r:id="rId7"/>
       <w:pgSz w:w="15840" w:h="12240" w:orient="landscape"/>
       <w:pgMar w:top="720" w:right="720" w:bottom="720" w:left="720" w:header="708" w:footer="708" w:gutter="0"/>
       <w:cols w:num="2" w:space="708"/>
@@ -475,7 +423,7 @@
           <wp:extent cx="4423491" cy="612000"/>
           <wp:effectExtent l="0" t="0" r="0" b="0"/>
           <wp:wrapTopAndBottom/>
-          <wp:docPr id="2107477567" name="Picture 1"/>
+          <wp:docPr id="2140851378" name="Picture 1"/>
           <wp:cNvGraphicFramePr>
             <a:graphicFrameLocks xmlns:a="http://schemas.openxmlformats.org/drawingml/2006/main" noChangeAspect="1"/>
           </wp:cNvGraphicFramePr>
@@ -545,6 +493,243 @@
     </w:r>
   </w:p>
 </w:hdr>
+</file>
+
+<file path=word/numbering.xml><?xml version="1.0" encoding="utf-8"?>
+<w:numbering xmlns:wpc="http://schemas.microsoft.com/office/word/2010/wordprocessingCanvas" xmlns:cx="http://schemas.microsoft.com/office/drawing/2014/chartex" xmlns:cx1="http://schemas.microsoft.com/office/drawing/2015/9/8/chartex" xmlns:cx2="http://schemas.microsoft.com/office/drawing/2015/10/21/chartex" xmlns:cx3="http://schemas.microsoft.com/office/drawing/2016/5/9/chartex" xmlns:cx4="http://schemas.microsoft.com/office/drawing/2016/5/10/chartex" xmlns:cx5="http://schemas.microsoft.com/office/drawing/2016/5/11/chartex" xmlns:cx6="http://schemas.microsoft.com/office/drawing/2016/5/12/chartex" xmlns:cx7="http://schemas.microsoft.com/office/drawing/2016/5/13/chartex" xmlns:cx8="http://schemas.microsoft.com/office/drawing/2016/5/14/chartex" xmlns:mc="http://schemas.openxmlformats.org/markup-compatibility/2006" xmlns:aink="http://schemas.microsoft.com/office/drawing/2016/ink" xmlns:am3d="http://schemas.microsoft.com/office/drawing/2017/model3d" xmlns:o="urn:schemas-microsoft-com:office:office" xmlns:oel="http://schemas.microsoft.com/office/2019/extlst" xmlns:r="http://schemas.openxmlformats.org/officeDocument/2006/relationships" xmlns:m="http://schemas.openxmlformats.org/officeDocument/2006/math" xmlns:v="urn:schemas-microsoft-com:vml" xmlns:wp14="http://schemas.microsoft.com/office/word/2010/wordprocessingDrawing" xmlns:wp="http://schemas.openxmlformats.org/drawingml/2006/wordprocessingDrawing" xmlns:w10="urn:schemas-microsoft-com:office:word" xmlns:w="http://schemas.openxmlformats.org/wordprocessingml/2006/main" xmlns:w14="http://schemas.microsoft.com/office/word/2010/wordml" xmlns:w15="http://schemas.microsoft.com/office/word/2012/wordml" xmlns:w16cex="http://schemas.microsoft.com/office/word/2018/wordml/cex" xmlns:w16cid="http://schemas.microsoft.com/office/word/2016/wordml/cid" xmlns:w16="http://schemas.microsoft.com/office/word/2018/wordml" xmlns:w16du="http://schemas.microsoft.com/office/word/2023/wordml/word16du" xmlns:w16sdtdh="http://schemas.microsoft.com/office/word/2020/wordml/sdtdatahash" xmlns:w16sdtfl="http://schemas.microsoft.com/office/word/2024/wordml/sdtformatlock" xmlns:w16se="http://schemas.microsoft.com/office/word/2015/wordml/symex" xmlns:wpg="http://schemas.microsoft.com/office/word/2010/wordprocessingGroup" xmlns:wpi="http://schemas.microsoft.com/office/word/2010/wordprocessingInk" xmlns:wne="http://schemas.microsoft.com/office/word/2006/wordml" xmlns:wps="http://schemas.microsoft.com/office/word/2010/wordprocessingShape" mc:Ignorable="w14 w15 w16se w16cid w16 w16cex w16sdtdh w16sdtfl w16du wp14">
+  <w:abstractNum w:abstractNumId="0" w15:restartNumberingAfterBreak="0">
+    <w:nsid w:val="16E872CF"/>
+    <w:multiLevelType w:val="hybridMultilevel"/>
+    <w:tmpl w:val="6756EF0E"/>
+    <w:lvl w:ilvl="0" w:tplc="34090001">
+      <w:start w:val="1"/>
+      <w:numFmt w:val="bullet"/>
+      <w:lvlText w:val=""/>
+      <w:lvlJc w:val="left"/>
+      <w:pPr>
+        <w:ind w:left="360" w:hanging="360"/>
+      </w:pPr>
+      <w:rPr>
+        <w:rFonts w:ascii="Symbol" w:hAnsi="Symbol" w:hint="default"/>
+      </w:rPr>
+    </w:lvl>
+    <w:lvl w:ilvl="1" w:tplc="34090003" w:tentative="1">
+      <w:start w:val="1"/>
+      <w:numFmt w:val="bullet"/>
+      <w:lvlText w:val="o"/>
+      <w:lvlJc w:val="left"/>
+      <w:pPr>
+        <w:ind w:left="1080" w:hanging="360"/>
+      </w:pPr>
+      <w:rPr>
+        <w:rFonts w:ascii="Courier New" w:hAnsi="Courier New" w:cs="Courier New" w:hint="default"/>
+      </w:rPr>
+    </w:lvl>
+    <w:lvl w:ilvl="2" w:tplc="34090005" w:tentative="1">
+      <w:start w:val="1"/>
+      <w:numFmt w:val="bullet"/>
+      <w:lvlText w:val=""/>
+      <w:lvlJc w:val="left"/>
+      <w:pPr>
+        <w:ind w:left="1800" w:hanging="360"/>
+      </w:pPr>
+      <w:rPr>
+        <w:rFonts w:ascii="Wingdings" w:hAnsi="Wingdings" w:hint="default"/>
+      </w:rPr>
+    </w:lvl>
+    <w:lvl w:ilvl="3" w:tplc="34090001" w:tentative="1">
+      <w:start w:val="1"/>
+      <w:numFmt w:val="bullet"/>
+      <w:lvlText w:val=""/>
+      <w:lvlJc w:val="left"/>
+      <w:pPr>
+        <w:ind w:left="2520" w:hanging="360"/>
+      </w:pPr>
+      <w:rPr>
+        <w:rFonts w:ascii="Symbol" w:hAnsi="Symbol" w:hint="default"/>
+      </w:rPr>
+    </w:lvl>
+    <w:lvl w:ilvl="4" w:tplc="34090003" w:tentative="1">
+      <w:start w:val="1"/>
+      <w:numFmt w:val="bullet"/>
+      <w:lvlText w:val="o"/>
+      <w:lvlJc w:val="left"/>
+      <w:pPr>
+        <w:ind w:left="3240" w:hanging="360"/>
+      </w:pPr>
+      <w:rPr>
+        <w:rFonts w:ascii="Courier New" w:hAnsi="Courier New" w:cs="Courier New" w:hint="default"/>
+      </w:rPr>
+    </w:lvl>
+    <w:lvl w:ilvl="5" w:tplc="34090005" w:tentative="1">
+      <w:start w:val="1"/>
+      <w:numFmt w:val="bullet"/>
+      <w:lvlText w:val=""/>
+      <w:lvlJc w:val="left"/>
+      <w:pPr>
+        <w:ind w:left="3960" w:hanging="360"/>
+      </w:pPr>
+      <w:rPr>
+        <w:rFonts w:ascii="Wingdings" w:hAnsi="Wingdings" w:hint="default"/>
+      </w:rPr>
+    </w:lvl>
+    <w:lvl w:ilvl="6" w:tplc="34090001" w:tentative="1">
+      <w:start w:val="1"/>
+      <w:numFmt w:val="bullet"/>
+      <w:lvlText w:val=""/>
+      <w:lvlJc w:val="left"/>
+      <w:pPr>
+        <w:ind w:left="4680" w:hanging="360"/>
+      </w:pPr>
+      <w:rPr>
+        <w:rFonts w:ascii="Symbol" w:hAnsi="Symbol" w:hint="default"/>
+      </w:rPr>
+    </w:lvl>
+    <w:lvl w:ilvl="7" w:tplc="34090003" w:tentative="1">
+      <w:start w:val="1"/>
+      <w:numFmt w:val="bullet"/>
+      <w:lvlText w:val="o"/>
+      <w:lvlJc w:val="left"/>
+      <w:pPr>
+        <w:ind w:left="5400" w:hanging="360"/>
+      </w:pPr>
+      <w:rPr>
+        <w:rFonts w:ascii="Courier New" w:hAnsi="Courier New" w:cs="Courier New" w:hint="default"/>
+      </w:rPr>
+    </w:lvl>
+    <w:lvl w:ilvl="8" w:tplc="34090005" w:tentative="1">
+      <w:start w:val="1"/>
+      <w:numFmt w:val="bullet"/>
+      <w:lvlText w:val=""/>
+      <w:lvlJc w:val="left"/>
+      <w:pPr>
+        <w:ind w:left="6120" w:hanging="360"/>
+      </w:pPr>
+      <w:rPr>
+        <w:rFonts w:ascii="Wingdings" w:hAnsi="Wingdings" w:hint="default"/>
+      </w:rPr>
+    </w:lvl>
+  </w:abstractNum>
+  <w:abstractNum w:abstractNumId="1" w15:restartNumberingAfterBreak="0">
+    <w:nsid w:val="5CDE721A"/>
+    <w:multiLevelType w:val="hybridMultilevel"/>
+    <w:tmpl w:val="0940264C"/>
+    <w:lvl w:ilvl="0" w:tplc="34090001">
+      <w:start w:val="1"/>
+      <w:numFmt w:val="bullet"/>
+      <w:lvlText w:val=""/>
+      <w:lvlJc w:val="left"/>
+      <w:pPr>
+        <w:ind w:left="360" w:hanging="360"/>
+      </w:pPr>
+      <w:rPr>
+        <w:rFonts w:ascii="Symbol" w:hAnsi="Symbol" w:hint="default"/>
+      </w:rPr>
+    </w:lvl>
+    <w:lvl w:ilvl="1" w:tplc="34090003" w:tentative="1">
+      <w:start w:val="1"/>
+      <w:numFmt w:val="bullet"/>
+      <w:lvlText w:val="o"/>
+      <w:lvlJc w:val="left"/>
+      <w:pPr>
+        <w:ind w:left="1080" w:hanging="360"/>
+      </w:pPr>
+      <w:rPr>
+        <w:rFonts w:ascii="Courier New" w:hAnsi="Courier New" w:cs="Courier New" w:hint="default"/>
+      </w:rPr>
+    </w:lvl>
+    <w:lvl w:ilvl="2" w:tplc="34090005" w:tentative="1">
+      <w:start w:val="1"/>
+      <w:numFmt w:val="bullet"/>
+      <w:lvlText w:val=""/>
+      <w:lvlJc w:val="left"/>
+      <w:pPr>
+        <w:ind w:left="1800" w:hanging="360"/>
+      </w:pPr>
+      <w:rPr>
+        <w:rFonts w:ascii="Wingdings" w:hAnsi="Wingdings" w:hint="default"/>
+      </w:rPr>
+    </w:lvl>
+    <w:lvl w:ilvl="3" w:tplc="34090001" w:tentative="1">
+      <w:start w:val="1"/>
+      <w:numFmt w:val="bullet"/>
+      <w:lvlText w:val=""/>
+      <w:lvlJc w:val="left"/>
+      <w:pPr>
+        <w:ind w:left="2520" w:hanging="360"/>
+      </w:pPr>
+      <w:rPr>
+        <w:rFonts w:ascii="Symbol" w:hAnsi="Symbol" w:hint="default"/>
+      </w:rPr>
+    </w:lvl>
+    <w:lvl w:ilvl="4" w:tplc="34090003" w:tentative="1">
+      <w:start w:val="1"/>
+      <w:numFmt w:val="bullet"/>
+      <w:lvlText w:val="o"/>
+      <w:lvlJc w:val="left"/>
+      <w:pPr>
+        <w:ind w:left="3240" w:hanging="360"/>
+      </w:pPr>
+      <w:rPr>
+        <w:rFonts w:ascii="Courier New" w:hAnsi="Courier New" w:cs="Courier New" w:hint="default"/>
+      </w:rPr>
+    </w:lvl>
+    <w:lvl w:ilvl="5" w:tplc="34090005" w:tentative="1">
+      <w:start w:val="1"/>
+      <w:numFmt w:val="bullet"/>
+      <w:lvlText w:val=""/>
+      <w:lvlJc w:val="left"/>
+      <w:pPr>
+        <w:ind w:left="3960" w:hanging="360"/>
+      </w:pPr>
+      <w:rPr>
+        <w:rFonts w:ascii="Wingdings" w:hAnsi="Wingdings" w:hint="default"/>
+      </w:rPr>
+    </w:lvl>
+    <w:lvl w:ilvl="6" w:tplc="34090001" w:tentative="1">
+      <w:start w:val="1"/>
+      <w:numFmt w:val="bullet"/>
+      <w:lvlText w:val=""/>
+      <w:lvlJc w:val="left"/>
+      <w:pPr>
+        <w:ind w:left="4680" w:hanging="360"/>
+      </w:pPr>
+      <w:rPr>
+        <w:rFonts w:ascii="Symbol" w:hAnsi="Symbol" w:hint="default"/>
+      </w:rPr>
+    </w:lvl>
+    <w:lvl w:ilvl="7" w:tplc="34090003" w:tentative="1">
+      <w:start w:val="1"/>
+      <w:numFmt w:val="bullet"/>
+      <w:lvlText w:val="o"/>
+      <w:lvlJc w:val="left"/>
+      <w:pPr>
+        <w:ind w:left="5400" w:hanging="360"/>
+      </w:pPr>
+      <w:rPr>
+        <w:rFonts w:ascii="Courier New" w:hAnsi="Courier New" w:cs="Courier New" w:hint="default"/>
+      </w:rPr>
+    </w:lvl>
+    <w:lvl w:ilvl="8" w:tplc="34090005" w:tentative="1">
+      <w:start w:val="1"/>
+      <w:numFmt w:val="bullet"/>
+      <w:lvlText w:val=""/>
+      <w:lvlJc w:val="left"/>
+      <w:pPr>
+        <w:ind w:left="6120" w:hanging="360"/>
+      </w:pPr>
+      <w:rPr>
+        <w:rFonts w:ascii="Wingdings" w:hAnsi="Wingdings" w:hint="default"/>
+      </w:rPr>
+    </w:lvl>
+  </w:abstractNum>
+  <w:num w:numId="1" w16cid:durableId="735320726">
+    <w:abstractNumId w:val="0"/>
+  </w:num>
+  <w:num w:numId="2" w16cid:durableId="420227100">
+    <w:abstractNumId w:val="1"/>
+  </w:num>
+</w:numbering>
 </file>
 
 <file path=word/styles.xml><?xml version="1.0" encoding="utf-8"?>

</xml_diff>